<commit_message>
Modified system modules imp
</commit_message>
<xml_diff>
--- a/resources/System modules.docx
+++ b/resources/System modules.docx
@@ -694,7 +694,7 @@
                                 <w:sz w:val="38"/>
                                 <w:szCs w:val="38"/>
                               </w:rPr>
-                              <w:t>answers</w:t>
+                              <w:t>Question</w:t>
                             </w:r>
                           </w:p>
                         </w:txbxContent>
@@ -763,7 +763,7 @@
                           <w:sz w:val="38"/>
                           <w:szCs w:val="38"/>
                         </w:rPr>
-                        <w:t>answers</w:t>
+                        <w:t>Question</w:t>
                       </w:r>
                     </w:p>
                   </w:txbxContent>
@@ -2996,7 +2996,7 @@
         <mc:AlternateContent>
           <mc:Choice Requires="wps">
             <w:drawing>
-              <wp:anchor distT="0" distB="0" distL="114300" distR="114300" simplePos="0" relativeHeight="251735040" behindDoc="0" locked="0" layoutInCell="1" allowOverlap="1" wp14:anchorId="432A056B" wp14:editId="177CD9FF">
+              <wp:anchor distT="0" distB="0" distL="114300" distR="114300" simplePos="0" relativeHeight="251735040" behindDoc="0" locked="0" layoutInCell="1" allowOverlap="1" wp14:anchorId="432A056B" wp14:editId="34FF8FD3">
                 <wp:simplePos x="0" y="0"/>
                 <wp:positionH relativeFrom="column">
                   <wp:posOffset>3080588</wp:posOffset>
@@ -3021,6 +3021,7 @@
                         <a:prstGeom prst="ellipse">
                           <a:avLst/>
                         </a:prstGeom>
+                        <a:noFill/>
                       </wps:spPr>
                       <wps:style>
                         <a:lnRef idx="2">
@@ -3052,7 +3053,7 @@
           </mc:Choice>
           <mc:Fallback>
             <w:pict>
-              <v:oval w14:anchorId="6BF7B2CE" id="Oval 62" o:spid="_x0000_s1026" style="position:absolute;margin-left:242.55pt;margin-top:569.95pt;width:27.55pt;height:27.55pt;z-index:251735040;visibility:visible;mso-wrap-style:square;mso-wrap-distance-left:9pt;mso-wrap-distance-top:0;mso-wrap-distance-right:9pt;mso-wrap-distance-bottom:0;mso-position-horizontal:absolute;mso-position-horizontal-relative:text;mso-position-vertical:absolute;mso-position-vertical-relative:text;v-text-anchor:middle" o:gfxdata="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" fillcolor="black [3200]" strokecolor="black [1600]" strokeweight="1pt">
+              <v:oval w14:anchorId="3FFF1B22" id="Oval 62" o:spid="_x0000_s1026" style="position:absolute;margin-left:242.55pt;margin-top:569.95pt;width:27.55pt;height:27.55pt;z-index:251735040;visibility:visible;mso-wrap-style:square;mso-wrap-distance-left:9pt;mso-wrap-distance-top:0;mso-wrap-distance-right:9pt;mso-wrap-distance-bottom:0;mso-position-horizontal:absolute;mso-position-horizontal-relative:text;mso-position-vertical:absolute;mso-position-vertical-relative:text;v-text-anchor:middle" o:gfxdata="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" filled="f" strokecolor="black [1600]" strokeweight="1pt">
                 <v:stroke joinstyle="miter"/>
               </v:oval>
             </w:pict>
@@ -4897,6 +4898,82 @@
           <w:szCs w:val="46"/>
         </w:rPr>
       </w:pPr>
+      <w:r>
+        <w:rPr>
+          <w:noProof/>
+          <w:sz w:val="46"/>
+          <w:szCs w:val="46"/>
+        </w:rPr>
+        <mc:AlternateContent>
+          <mc:Choice Requires="wps">
+            <w:drawing>
+              <wp:anchor distT="0" distB="0" distL="114300" distR="114300" simplePos="0" relativeHeight="251999232" behindDoc="0" locked="0" layoutInCell="1" allowOverlap="1" wp14:anchorId="45F8FCE8" wp14:editId="312DC49D">
+                <wp:simplePos x="0" y="0"/>
+                <wp:positionH relativeFrom="margin">
+                  <wp:posOffset>3181350</wp:posOffset>
+                </wp:positionH>
+                <wp:positionV relativeFrom="paragraph">
+                  <wp:posOffset>41275</wp:posOffset>
+                </wp:positionV>
+                <wp:extent cx="152400" cy="171450"/>
+                <wp:effectExtent l="0" t="0" r="19050" b="19050"/>
+                <wp:wrapNone/>
+                <wp:docPr id="95" name="Oval 95"/>
+                <wp:cNvGraphicFramePr/>
+                <a:graphic xmlns:a="http://schemas.openxmlformats.org/drawingml/2006/main">
+                  <a:graphicData uri="http://schemas.microsoft.com/office/word/2010/wordprocessingShape">
+                    <wps:wsp>
+                      <wps:cNvSpPr/>
+                      <wps:spPr>
+                        <a:xfrm>
+                          <a:off x="0" y="0"/>
+                          <a:ext cx="152400" cy="171450"/>
+                        </a:xfrm>
+                        <a:prstGeom prst="ellipse">
+                          <a:avLst/>
+                        </a:prstGeom>
+                        <a:solidFill>
+                          <a:sysClr val="windowText" lastClr="000000"/>
+                        </a:solidFill>
+                        <a:ln w="12700" cap="flat" cmpd="sng" algn="ctr">
+                          <a:solidFill>
+                            <a:sysClr val="windowText" lastClr="000000">
+                              <a:shade val="50000"/>
+                            </a:sysClr>
+                          </a:solidFill>
+                          <a:prstDash val="solid"/>
+                          <a:miter lim="800000"/>
+                        </a:ln>
+                        <a:effectLst/>
+                      </wps:spPr>
+                      <wps:bodyPr rot="0" spcFirstLastPara="0" vertOverflow="overflow" horzOverflow="overflow" vert="horz" wrap="square" lIns="91440" tIns="45720" rIns="91440" bIns="45720" numCol="1" spcCol="0" rtlCol="0" fromWordArt="0" anchor="ctr" anchorCtr="0" forceAA="0" compatLnSpc="1">
+                        <a:prstTxWarp prst="textNoShape">
+                          <a:avLst/>
+                        </a:prstTxWarp>
+                        <a:noAutofit/>
+                      </wps:bodyPr>
+                    </wps:wsp>
+                  </a:graphicData>
+                </a:graphic>
+                <wp14:sizeRelH relativeFrom="margin">
+                  <wp14:pctWidth>0</wp14:pctWidth>
+                </wp14:sizeRelH>
+                <wp14:sizeRelV relativeFrom="margin">
+                  <wp14:pctHeight>0</wp14:pctHeight>
+                </wp14:sizeRelV>
+              </wp:anchor>
+            </w:drawing>
+          </mc:Choice>
+          <mc:Fallback>
+            <w:pict>
+              <v:oval w14:anchorId="6BEA6C97" id="Oval 95" o:spid="_x0000_s1026" style="position:absolute;margin-left:250.5pt;margin-top:3.25pt;width:12pt;height:13.5pt;z-index:251999232;visibility:visible;mso-wrap-style:square;mso-width-percent:0;mso-height-percent:0;mso-wrap-distance-left:9pt;mso-wrap-distance-top:0;mso-wrap-distance-right:9pt;mso-wrap-distance-bottom:0;mso-position-horizontal:absolute;mso-position-horizontal-relative:margin;mso-position-vertical:absolute;mso-position-vertical-relative:text;mso-width-percent:0;mso-height-percent:0;mso-width-relative:margin;mso-height-relative:margin;v-text-anchor:middle" o:gfxdata="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" fillcolor="windowText" strokeweight="1pt">
+                <v:stroke joinstyle="miter"/>
+                <w10:wrap anchorx="margin"/>
+              </v:oval>
+            </w:pict>
+          </mc:Fallback>
+        </mc:AlternateContent>
+      </w:r>
     </w:p>
     <w:p>
       <w:pPr>
@@ -6985,7 +7062,7 @@
                                     </pic:cNvPicPr>
                                   </pic:nvPicPr>
                                   <pic:blipFill>
-                                    <a:blip r:embed="rId5">
+                                    <a:blip r:embed="rId6">
                                       <a:extLst>
                                         <a:ext uri="{28A0092B-C50C-407E-A947-70E740481C1C}">
                                           <a14:useLocalDpi xmlns:a14="http://schemas.microsoft.com/office/drawing/2010/main" val="0"/>
@@ -8814,7 +8891,7 @@
                                     </pic:cNvPicPr>
                                   </pic:nvPicPr>
                                   <pic:blipFill>
-                                    <a:blip r:embed="rId5">
+                                    <a:blip r:embed="rId6">
                                       <a:extLst>
                                         <a:ext uri="{28A0092B-C50C-407E-A947-70E740481C1C}">
                                           <a14:useLocalDpi xmlns:a14="http://schemas.microsoft.com/office/drawing/2010/main" val="0"/>
@@ -16143,8 +16220,6 @@
         <w:lastRenderedPageBreak/>
         <w:t>Activity diagram</w:t>
       </w:r>
-      <w:bookmarkStart w:id="0" w:name="_GoBack"/>
-      <w:bookmarkEnd w:id="0"/>
     </w:p>
     <w:p>
       <w:pPr>
@@ -16829,7 +16904,7 @@
         <mc:AlternateContent>
           <mc:Choice Requires="wps">
             <w:drawing>
-              <wp:anchor distT="0" distB="0" distL="114300" distR="114300" simplePos="0" relativeHeight="251907072" behindDoc="0" locked="0" layoutInCell="1" allowOverlap="1" wp14:anchorId="01E8DAEF" wp14:editId="3F20162F">
+              <wp:anchor distT="0" distB="0" distL="114300" distR="114300" simplePos="0" relativeHeight="251907072" behindDoc="0" locked="0" layoutInCell="1" allowOverlap="1" wp14:anchorId="01E8DAEF" wp14:editId="03FCF8FE">
                 <wp:simplePos x="0" y="0"/>
                 <wp:positionH relativeFrom="column">
                   <wp:posOffset>2238375</wp:posOffset>
@@ -16882,7 +16957,7 @@
           </mc:Choice>
           <mc:Fallback>
             <w:pict>
-              <v:line w14:anchorId="05068ECF" id="Straight Connector 110" o:spid="_x0000_s1026" style="position:absolute;z-index:251907072;visibility:visible;mso-wrap-style:square;mso-width-percent:0;mso-wrap-distance-left:9pt;mso-wrap-distance-top:0;mso-wrap-distance-right:9pt;mso-wrap-distance-bottom:0;mso-position-horizontal:absolute;mso-position-horizontal-relative:text;mso-position-vertical:absolute;mso-position-vertical-relative:text;mso-width-percent:0;mso-width-relative:margin" from="176.25pt,60pt" to="336.7pt,60pt" o:gfxdata="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" strokecolor="black [3200]" strokeweight="6pt">
+              <v:line w14:anchorId="3CB153E6" id="Straight Connector 110" o:spid="_x0000_s1026" style="position:absolute;z-index:251907072;visibility:visible;mso-wrap-style:square;mso-width-percent:0;mso-wrap-distance-left:9pt;mso-wrap-distance-top:0;mso-wrap-distance-right:9pt;mso-wrap-distance-bottom:0;mso-position-horizontal:absolute;mso-position-horizontal-relative:text;mso-position-vertical:absolute;mso-position-vertical-relative:text;mso-width-percent:0;mso-width-relative:margin" from="176.25pt,60pt" to="336.7pt,60pt" o:gfxdata="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" strokecolor="black [3200]" strokeweight="6pt">
                 <v:stroke joinstyle="miter"/>
               </v:line>
             </w:pict>
@@ -16896,7 +16971,7 @@
         <mc:AlternateContent>
           <mc:Choice Requires="wps">
             <w:drawing>
-              <wp:anchor distT="0" distB="0" distL="114300" distR="114300" simplePos="0" relativeHeight="251920384" behindDoc="0" locked="0" layoutInCell="1" allowOverlap="1" wp14:anchorId="727B70FF" wp14:editId="54507498">
+              <wp:anchor distT="0" distB="0" distL="114300" distR="114300" simplePos="0" relativeHeight="251920384" behindDoc="0" locked="0" layoutInCell="1" allowOverlap="1" wp14:anchorId="727B70FF" wp14:editId="1AE8D083">
                 <wp:simplePos x="0" y="0"/>
                 <wp:positionH relativeFrom="column">
                   <wp:posOffset>2552700</wp:posOffset>
@@ -16951,7 +17026,11 @@
           </mc:Choice>
           <mc:Fallback>
             <w:pict>
-              <v:shape w14:anchorId="2BDE5340" id="Straight Arrow Connector 114" o:spid="_x0000_s1026" type="#_x0000_t32" style="position:absolute;margin-left:201pt;margin-top:62.25pt;width:0;height:50.55pt;z-index:251920384;visibility:visible;mso-wrap-style:square;mso-height-percent:0;mso-wrap-distance-left:9pt;mso-wrap-distance-top:0;mso-wrap-distance-right:9pt;mso-wrap-distance-bottom:0;mso-position-horizontal:absolute;mso-position-horizontal-relative:text;mso-position-vertical:absolute;mso-position-vertical-relative:text;mso-height-percent:0;mso-height-relative:margin" o:gfxdata="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" strokecolor="black [3200]" strokeweight="1.5pt">
+              <v:shapetype w14:anchorId="15589E02" id="_x0000_t32" coordsize="21600,21600" o:spt="32" o:oned="t" path="m,l21600,21600e" filled="f">
+                <v:path arrowok="t" fillok="f" o:connecttype="none"/>
+                <o:lock v:ext="edit" shapetype="t"/>
+              </v:shapetype>
+              <v:shape id="Straight Arrow Connector 114" o:spid="_x0000_s1026" type="#_x0000_t32" style="position:absolute;margin-left:201pt;margin-top:62.25pt;width:0;height:50.55pt;z-index:251920384;visibility:visible;mso-wrap-style:square;mso-height-percent:0;mso-wrap-distance-left:9pt;mso-wrap-distance-top:0;mso-wrap-distance-right:9pt;mso-wrap-distance-bottom:0;mso-position-horizontal:absolute;mso-position-horizontal-relative:text;mso-position-vertical:absolute;mso-position-vertical-relative:text;mso-height-percent:0;mso-height-relative:margin" o:gfxdata="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" strokecolor="black [3200]" strokeweight="1.5pt">
                 <v:stroke endarrow="block" joinstyle="miter"/>
               </v:shape>
             </w:pict>
@@ -16965,7 +17044,7 @@
         <mc:AlternateContent>
           <mc:Choice Requires="wps">
             <w:drawing>
-              <wp:anchor distT="0" distB="0" distL="114300" distR="114300" simplePos="0" relativeHeight="251912192" behindDoc="0" locked="0" layoutInCell="1" allowOverlap="1" wp14:anchorId="27AF2296" wp14:editId="504A7AA9">
+              <wp:anchor distT="0" distB="0" distL="114300" distR="114300" simplePos="0" relativeHeight="251912192" behindDoc="0" locked="0" layoutInCell="1" allowOverlap="1" wp14:anchorId="27AF2296" wp14:editId="7093F9D1">
                 <wp:simplePos x="0" y="0"/>
                 <wp:positionH relativeFrom="column">
                   <wp:posOffset>3891280</wp:posOffset>
@@ -17020,7 +17099,7 @@
           </mc:Choice>
           <mc:Fallback>
             <w:pict>
-              <v:shape w14:anchorId="3A7F6D0A" id="Straight Arrow Connector 115" o:spid="_x0000_s1026" type="#_x0000_t32" style="position:absolute;margin-left:306.4pt;margin-top:63.95pt;width:0;height:50.55pt;z-index:251912192;visibility:visible;mso-wrap-style:square;mso-height-percent:0;mso-wrap-distance-left:9pt;mso-wrap-distance-top:0;mso-wrap-distance-right:9pt;mso-wrap-distance-bottom:0;mso-position-horizontal:absolute;mso-position-horizontal-relative:text;mso-position-vertical:absolute;mso-position-vertical-relative:text;mso-height-percent:0;mso-height-relative:margin" o:gfxdata="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" strokecolor="black [3200]" strokeweight="1.5pt">
+              <v:shape w14:anchorId="27A4E446" id="Straight Arrow Connector 115" o:spid="_x0000_s1026" type="#_x0000_t32" style="position:absolute;margin-left:306.4pt;margin-top:63.95pt;width:0;height:50.55pt;z-index:251912192;visibility:visible;mso-wrap-style:square;mso-height-percent:0;mso-wrap-distance-left:9pt;mso-wrap-distance-top:0;mso-wrap-distance-right:9pt;mso-wrap-distance-bottom:0;mso-position-horizontal:absolute;mso-position-horizontal-relative:text;mso-position-vertical:absolute;mso-position-vertical-relative:text;mso-height-percent:0;mso-height-relative:margin" o:gfxdata="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" strokecolor="black [3200]" strokeweight="1.5pt">
                 <v:stroke endarrow="block" joinstyle="miter"/>
               </v:shape>
             </w:pict>
@@ -17034,7 +17113,7 @@
         <mc:AlternateContent>
           <mc:Choice Requires="wps">
             <w:drawing>
-              <wp:anchor distT="0" distB="0" distL="114300" distR="114300" simplePos="0" relativeHeight="251909120" behindDoc="0" locked="0" layoutInCell="1" allowOverlap="1" wp14:anchorId="7EF48C43" wp14:editId="6AD0333C">
+              <wp:anchor distT="0" distB="0" distL="114300" distR="114300" simplePos="0" relativeHeight="251909120" behindDoc="0" locked="0" layoutInCell="1" allowOverlap="1" wp14:anchorId="7EF48C43" wp14:editId="77E3CB05">
                 <wp:simplePos x="0" y="0"/>
                 <wp:positionH relativeFrom="column">
                   <wp:posOffset>3228340</wp:posOffset>
@@ -17089,7 +17168,7 @@
           </mc:Choice>
           <mc:Fallback>
             <w:pict>
-              <v:shape w14:anchorId="3ACBC593" id="Straight Arrow Connector 131" o:spid="_x0000_s1026" type="#_x0000_t32" style="position:absolute;margin-left:254.2pt;margin-top:9.85pt;width:0;height:50.55pt;z-index:251909120;visibility:visible;mso-wrap-style:square;mso-height-percent:0;mso-wrap-distance-left:9pt;mso-wrap-distance-top:0;mso-wrap-distance-right:9pt;mso-wrap-distance-bottom:0;mso-position-horizontal:absolute;mso-position-horizontal-relative:text;mso-position-vertical:absolute;mso-position-vertical-relative:text;mso-height-percent:0;mso-height-relative:margin" o:gfxdata="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" strokecolor="black [3200]" strokeweight="1.5pt">
+              <v:shape w14:anchorId="0F8FA292" id="Straight Arrow Connector 131" o:spid="_x0000_s1026" type="#_x0000_t32" style="position:absolute;margin-left:254.2pt;margin-top:9.85pt;width:0;height:50.55pt;z-index:251909120;visibility:visible;mso-wrap-style:square;mso-height-percent:0;mso-wrap-distance-left:9pt;mso-wrap-distance-top:0;mso-wrap-distance-right:9pt;mso-wrap-distance-bottom:0;mso-position-horizontal:absolute;mso-position-horizontal-relative:text;mso-position-vertical:absolute;mso-position-vertical-relative:text;mso-height-percent:0;mso-height-relative:margin" o:gfxdata="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" strokecolor="black [3200]" strokeweight="1.5pt">
                 <v:stroke endarrow="block" joinstyle="miter"/>
               </v:shape>
             </w:pict>
@@ -17099,84 +17178,14 @@
       <w:r>
         <w:rPr>
           <w:noProof/>
+          <w:color w:val="000000" w:themeColor="text1"/>
+          <w:sz w:val="46"/>
+          <w:szCs w:val="46"/>
         </w:rPr>
         <mc:AlternateContent>
           <mc:Choice Requires="wps">
             <w:drawing>
-              <wp:anchor distT="0" distB="0" distL="114300" distR="114300" simplePos="0" relativeHeight="251917312" behindDoc="0" locked="0" layoutInCell="1" allowOverlap="1" wp14:anchorId="45E5D18F" wp14:editId="7FDD609C">
-                <wp:simplePos x="0" y="0"/>
-                <wp:positionH relativeFrom="column">
-                  <wp:posOffset>3128010</wp:posOffset>
-                </wp:positionH>
-                <wp:positionV relativeFrom="paragraph">
-                  <wp:posOffset>3396615</wp:posOffset>
-                </wp:positionV>
-                <wp:extent cx="349885" cy="349885"/>
-                <wp:effectExtent l="0" t="0" r="12065" b="12065"/>
-                <wp:wrapNone/>
-                <wp:docPr id="120" name="Oval 120"/>
-                <wp:cNvGraphicFramePr/>
-                <a:graphic xmlns:a="http://schemas.openxmlformats.org/drawingml/2006/main">
-                  <a:graphicData uri="http://schemas.microsoft.com/office/word/2010/wordprocessingShape">
-                    <wps:wsp>
-                      <wps:cNvSpPr/>
-                      <wps:spPr>
-                        <a:xfrm>
-                          <a:off x="0" y="0"/>
-                          <a:ext cx="349885" cy="349885"/>
-                        </a:xfrm>
-                        <a:prstGeom prst="ellipse">
-                          <a:avLst/>
-                        </a:prstGeom>
-                      </wps:spPr>
-                      <wps:style>
-                        <a:lnRef idx="2">
-                          <a:schemeClr val="dk1">
-                            <a:shade val="50000"/>
-                          </a:schemeClr>
-                        </a:lnRef>
-                        <a:fillRef idx="1">
-                          <a:schemeClr val="dk1"/>
-                        </a:fillRef>
-                        <a:effectRef idx="0">
-                          <a:schemeClr val="dk1"/>
-                        </a:effectRef>
-                        <a:fontRef idx="minor">
-                          <a:schemeClr val="lt1"/>
-                        </a:fontRef>
-                      </wps:style>
-                      <wps:bodyPr rot="0" spcFirstLastPara="0" vertOverflow="overflow" horzOverflow="overflow" vert="horz" wrap="square" lIns="91440" tIns="45720" rIns="91440" bIns="45720" numCol="1" spcCol="0" rtlCol="0" fromWordArt="0" anchor="ctr" anchorCtr="0" forceAA="0" compatLnSpc="1">
-                        <a:prstTxWarp prst="textNoShape">
-                          <a:avLst/>
-                        </a:prstTxWarp>
-                        <a:noAutofit/>
-                      </wps:bodyPr>
-                    </wps:wsp>
-                  </a:graphicData>
-                </a:graphic>
-              </wp:anchor>
-            </w:drawing>
-          </mc:Choice>
-          <mc:Fallback>
-            <w:pict>
-              <v:oval w14:anchorId="298FC71B" id="Oval 120" o:spid="_x0000_s1026" style="position:absolute;margin-left:246.3pt;margin-top:267.45pt;width:27.55pt;height:27.55pt;z-index:251917312;visibility:visible;mso-wrap-style:square;mso-wrap-distance-left:9pt;mso-wrap-distance-top:0;mso-wrap-distance-right:9pt;mso-wrap-distance-bottom:0;mso-position-horizontal:absolute;mso-position-horizontal-relative:text;mso-position-vertical:absolute;mso-position-vertical-relative:text;v-text-anchor:middle" o:gfxdata="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" fillcolor="black [3200]" strokecolor="black [1600]" strokeweight="1pt">
-                <v:stroke joinstyle="miter"/>
-              </v:oval>
-            </w:pict>
-          </mc:Fallback>
-        </mc:AlternateContent>
-      </w:r>
-      <w:r>
-        <w:rPr>
-          <w:noProof/>
-          <w:color w:val="000000" w:themeColor="text1"/>
-          <w:sz w:val="46"/>
-          <w:szCs w:val="46"/>
-        </w:rPr>
-        <mc:AlternateContent>
-          <mc:Choice Requires="wps">
-            <w:drawing>
-              <wp:anchor distT="0" distB="0" distL="114300" distR="114300" simplePos="0" relativeHeight="251911168" behindDoc="0" locked="0" layoutInCell="1" allowOverlap="1" wp14:anchorId="056502B0" wp14:editId="3DFC499F">
+              <wp:anchor distT="0" distB="0" distL="114300" distR="114300" simplePos="0" relativeHeight="251911168" behindDoc="0" locked="0" layoutInCell="1" allowOverlap="1" wp14:anchorId="056502B0" wp14:editId="78F08802">
                 <wp:simplePos x="0" y="0"/>
                 <wp:positionH relativeFrom="column">
                   <wp:posOffset>4205605</wp:posOffset>
@@ -17236,7 +17245,18 @@
           </mc:Choice>
           <mc:Fallback>
             <w:pict>
-              <v:shape w14:anchorId="00AA63CE" id="Connector: Elbow 116" o:spid="_x0000_s1026" type="#_x0000_t34" style="position:absolute;margin-left:331.15pt;margin-top:59.45pt;width:114pt;height:55.9pt;z-index:251911168;visibility:visible;mso-wrap-style:square;mso-width-percent:0;mso-height-percent:0;mso-wrap-distance-left:9pt;mso-wrap-distance-top:0;mso-wrap-distance-right:9pt;mso-wrap-distance-bottom:0;mso-position-horizontal:absolute;mso-position-horizontal-relative:text;mso-position-vertical:absolute;mso-position-vertical-relative:text;mso-width-percent:0;mso-height-percent:0;mso-width-relative:margin;mso-height-relative:margin" o:gfxdata="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" adj="21555" strokecolor="black [3200]" strokeweight="1.5pt">
+              <v:shapetype w14:anchorId="7E371E31" id="_x0000_t34" coordsize="21600,21600" o:spt="34" o:oned="t" adj="10800" path="m,l@0,0@0,21600,21600,21600e" filled="f">
+                <v:stroke joinstyle="miter"/>
+                <v:formulas>
+                  <v:f eqn="val #0"/>
+                </v:formulas>
+                <v:path arrowok="t" fillok="f" o:connecttype="none"/>
+                <v:handles>
+                  <v:h position="#0,center"/>
+                </v:handles>
+                <o:lock v:ext="edit" shapetype="t"/>
+              </v:shapetype>
+              <v:shape id="Connector: Elbow 116" o:spid="_x0000_s1026" type="#_x0000_t34" style="position:absolute;margin-left:331.15pt;margin-top:59.45pt;width:114pt;height:55.9pt;z-index:251911168;visibility:visible;mso-wrap-style:square;mso-width-percent:0;mso-height-percent:0;mso-wrap-distance-left:9pt;mso-wrap-distance-top:0;mso-wrap-distance-right:9pt;mso-wrap-distance-bottom:0;mso-position-horizontal:absolute;mso-position-horizontal-relative:text;mso-position-vertical:absolute;mso-position-vertical-relative:text;mso-width-percent:0;mso-height-percent:0;mso-width-relative:margin;mso-height-relative:margin" o:gfxdata="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" adj="21555" strokecolor="black [3200]" strokeweight="1.5pt">
                 <v:stroke endarrow="block"/>
               </v:shape>
             </w:pict>
@@ -17253,7 +17273,7 @@
         <mc:AlternateContent>
           <mc:Choice Requires="wps">
             <w:drawing>
-              <wp:anchor distT="0" distB="0" distL="114300" distR="114300" simplePos="0" relativeHeight="251908096" behindDoc="0" locked="0" layoutInCell="1" allowOverlap="1" wp14:anchorId="3D3543BC" wp14:editId="40B88951">
+              <wp:anchor distT="0" distB="0" distL="114300" distR="114300" simplePos="0" relativeHeight="251908096" behindDoc="0" locked="0" layoutInCell="1" allowOverlap="1" wp14:anchorId="3D3543BC" wp14:editId="3E9EA50B">
                 <wp:simplePos x="0" y="0"/>
                 <wp:positionH relativeFrom="column">
                   <wp:posOffset>1051560</wp:posOffset>
@@ -17313,7 +17333,7 @@
           </mc:Choice>
           <mc:Fallback>
             <w:pict>
-              <v:shape w14:anchorId="24C2ED1C" id="Connector: Elbow 111" o:spid="_x0000_s1026" type="#_x0000_t34" style="position:absolute;margin-left:82.8pt;margin-top:57.4pt;width:114pt;height:55.9pt;flip:x;z-index:251908096;visibility:visible;mso-wrap-style:square;mso-width-percent:0;mso-height-percent:0;mso-wrap-distance-left:9pt;mso-wrap-distance-top:0;mso-wrap-distance-right:9pt;mso-wrap-distance-bottom:0;mso-position-horizontal:absolute;mso-position-horizontal-relative:text;mso-position-vertical:absolute;mso-position-vertical-relative:text;mso-width-percent:0;mso-height-percent:0;mso-width-relative:margin;mso-height-relative:margin" o:gfxdata="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" adj="21555" strokecolor="black [3200]" strokeweight="1.5pt">
+              <v:shape w14:anchorId="43A50041" id="Connector: Elbow 111" o:spid="_x0000_s1026" type="#_x0000_t34" style="position:absolute;margin-left:82.8pt;margin-top:57.4pt;width:114pt;height:55.9pt;flip:x;z-index:251908096;visibility:visible;mso-wrap-style:square;mso-width-percent:0;mso-height-percent:0;mso-wrap-distance-left:9pt;mso-wrap-distance-top:0;mso-wrap-distance-right:9pt;mso-wrap-distance-bottom:0;mso-position-horizontal:absolute;mso-position-horizontal-relative:text;mso-position-vertical:absolute;mso-position-vertical-relative:text;mso-width-percent:0;mso-height-percent:0;mso-width-relative:margin;mso-height-relative:margin" o:gfxdata="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" adj="21555" strokecolor="black [3200]" strokeweight="1.5pt">
                 <v:stroke endarrow="block"/>
               </v:shape>
             </w:pict>
@@ -17330,7 +17350,7 @@
         <mc:AlternateContent>
           <mc:Choice Requires="wps">
             <w:drawing>
-              <wp:anchor distT="0" distB="0" distL="114300" distR="114300" simplePos="0" relativeHeight="251906048" behindDoc="0" locked="0" layoutInCell="1" allowOverlap="1" wp14:anchorId="2EEEB631" wp14:editId="7F83C72A">
+              <wp:anchor distT="0" distB="0" distL="114300" distR="114300" simplePos="0" relativeHeight="251906048" behindDoc="0" locked="0" layoutInCell="1" allowOverlap="1" wp14:anchorId="2EEEB631" wp14:editId="672E7B9F">
                 <wp:simplePos x="0" y="0"/>
                 <wp:positionH relativeFrom="column">
                   <wp:posOffset>3286125</wp:posOffset>
@@ -17471,7 +17491,7 @@
         <mc:AlternateContent>
           <mc:Choice Requires="wps">
             <w:drawing>
-              <wp:anchor distT="0" distB="0" distL="114300" distR="114300" simplePos="0" relativeHeight="251921408" behindDoc="0" locked="0" layoutInCell="1" allowOverlap="1" wp14:anchorId="6DF4FB95" wp14:editId="31DDDDC7">
+              <wp:anchor distT="0" distB="0" distL="114300" distR="114300" simplePos="0" relativeHeight="251921408" behindDoc="0" locked="0" layoutInCell="1" allowOverlap="1" wp14:anchorId="6DF4FB95" wp14:editId="35FC7667">
                 <wp:simplePos x="0" y="0"/>
                 <wp:positionH relativeFrom="column">
                   <wp:posOffset>219075</wp:posOffset>
@@ -17618,7 +17638,7 @@
         <mc:AlternateContent>
           <mc:Choice Requires="wps">
             <w:drawing>
-              <wp:anchor distT="0" distB="0" distL="114300" distR="114300" simplePos="0" relativeHeight="251905024" behindDoc="0" locked="0" layoutInCell="1" allowOverlap="1" wp14:anchorId="2BFE11D7" wp14:editId="13490BE2">
+              <wp:anchor distT="0" distB="0" distL="114300" distR="114300" simplePos="0" relativeHeight="251905024" behindDoc="0" locked="0" layoutInCell="1" allowOverlap="1" wp14:anchorId="2BFE11D7" wp14:editId="3157102E">
                 <wp:simplePos x="0" y="0"/>
                 <wp:positionH relativeFrom="column">
                   <wp:posOffset>1628775</wp:posOffset>
@@ -17743,7 +17763,7 @@
         <mc:AlternateContent>
           <mc:Choice Requires="wps">
             <w:drawing>
-              <wp:anchor distT="0" distB="0" distL="114300" distR="114300" simplePos="0" relativeHeight="251910144" behindDoc="0" locked="0" layoutInCell="1" allowOverlap="1" wp14:anchorId="12030C05" wp14:editId="79ABE469">
+              <wp:anchor distT="0" distB="0" distL="114300" distR="114300" simplePos="0" relativeHeight="251910144" behindDoc="0" locked="0" layoutInCell="1" allowOverlap="1" wp14:anchorId="12030C05" wp14:editId="7414887A">
                 <wp:simplePos x="0" y="0"/>
                 <wp:positionH relativeFrom="column">
                   <wp:posOffset>4972050</wp:posOffset>
@@ -17928,7 +17948,7 @@
         <mc:AlternateContent>
           <mc:Choice Requires="wps">
             <w:drawing>
-              <wp:anchor distT="0" distB="0" distL="114300" distR="114300" simplePos="0" relativeHeight="251915264" behindDoc="0" locked="0" layoutInCell="1" allowOverlap="1" wp14:anchorId="32EB592E" wp14:editId="1D51F54A">
+              <wp:anchor distT="0" distB="0" distL="114300" distR="114300" simplePos="0" relativeHeight="251915264" behindDoc="0" locked="0" layoutInCell="1" allowOverlap="1" wp14:anchorId="32EB592E" wp14:editId="382C09E9">
                 <wp:simplePos x="0" y="0"/>
                 <wp:positionH relativeFrom="column">
                   <wp:posOffset>970915</wp:posOffset>
@@ -17983,7 +18003,7 @@
           </mc:Choice>
           <mc:Fallback>
             <w:pict>
-              <v:shape w14:anchorId="71394539" id="Straight Arrow Connector 109" o:spid="_x0000_s1026" type="#_x0000_t32" style="position:absolute;margin-left:76.45pt;margin-top:4.05pt;width:0;height:50.55pt;z-index:251915264;visibility:visible;mso-wrap-style:square;mso-height-percent:0;mso-wrap-distance-left:9pt;mso-wrap-distance-top:0;mso-wrap-distance-right:9pt;mso-wrap-distance-bottom:0;mso-position-horizontal:absolute;mso-position-horizontal-relative:text;mso-position-vertical:absolute;mso-position-vertical-relative:text;mso-height-percent:0;mso-height-relative:margin" o:gfxdata="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" strokecolor="black [3200]" strokeweight="1.5pt">
+              <v:shape w14:anchorId="69CA1FC1" id="Straight Arrow Connector 109" o:spid="_x0000_s1026" type="#_x0000_t32" style="position:absolute;margin-left:76.45pt;margin-top:4.05pt;width:0;height:50.55pt;z-index:251915264;visibility:visible;mso-wrap-style:square;mso-height-percent:0;mso-wrap-distance-left:9pt;mso-wrap-distance-top:0;mso-wrap-distance-right:9pt;mso-wrap-distance-bottom:0;mso-position-horizontal:absolute;mso-position-horizontal-relative:text;mso-position-vertical:absolute;mso-position-vertical-relative:text;mso-height-percent:0;mso-height-relative:margin" o:gfxdata="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" strokecolor="black [3200]" strokeweight="1.5pt">
                 <v:stroke endarrow="block" joinstyle="miter"/>
               </v:shape>
             </w:pict>
@@ -18000,7 +18020,7 @@
         <mc:AlternateContent>
           <mc:Choice Requires="wps">
             <w:drawing>
-              <wp:anchor distT="0" distB="0" distL="114300" distR="114300" simplePos="0" relativeHeight="251922432" behindDoc="0" locked="0" layoutInCell="1" allowOverlap="1" wp14:anchorId="602104A6" wp14:editId="3E1B5BDC">
+              <wp:anchor distT="0" distB="0" distL="114300" distR="114300" simplePos="0" relativeHeight="251922432" behindDoc="0" locked="0" layoutInCell="1" allowOverlap="1" wp14:anchorId="602104A6" wp14:editId="0C851028">
                 <wp:simplePos x="0" y="0"/>
                 <wp:positionH relativeFrom="column">
                   <wp:posOffset>2333625</wp:posOffset>
@@ -18055,7 +18075,7 @@
           </mc:Choice>
           <mc:Fallback>
             <w:pict>
-              <v:shape w14:anchorId="1BEE6275" id="Straight Arrow Connector 107" o:spid="_x0000_s1026" type="#_x0000_t32" style="position:absolute;margin-left:183.75pt;margin-top:5.05pt;width:0;height:50.55pt;z-index:251922432;visibility:visible;mso-wrap-style:square;mso-height-percent:0;mso-wrap-distance-left:9pt;mso-wrap-distance-top:0;mso-wrap-distance-right:9pt;mso-wrap-distance-bottom:0;mso-position-horizontal:absolute;mso-position-horizontal-relative:text;mso-position-vertical:absolute;mso-position-vertical-relative:text;mso-height-percent:0;mso-height-relative:margin" o:gfxdata="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" strokecolor="black [3200]" strokeweight="1.5pt">
+              <v:shape w14:anchorId="4A460592" id="Straight Arrow Connector 107" o:spid="_x0000_s1026" type="#_x0000_t32" style="position:absolute;margin-left:183.75pt;margin-top:5.05pt;width:0;height:50.55pt;z-index:251922432;visibility:visible;mso-wrap-style:square;mso-height-percent:0;mso-wrap-distance-left:9pt;mso-wrap-distance-top:0;mso-wrap-distance-right:9pt;mso-wrap-distance-bottom:0;mso-position-horizontal:absolute;mso-position-horizontal-relative:text;mso-position-vertical:absolute;mso-position-vertical-relative:text;mso-height-percent:0;mso-height-relative:margin" o:gfxdata="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" strokecolor="black [3200]" strokeweight="1.5pt">
                 <v:stroke endarrow="block" joinstyle="miter"/>
               </v:shape>
             </w:pict>
@@ -18072,7 +18092,7 @@
         <mc:AlternateContent>
           <mc:Choice Requires="wps">
             <w:drawing>
-              <wp:anchor distT="0" distB="0" distL="114300" distR="114300" simplePos="0" relativeHeight="251923456" behindDoc="0" locked="0" layoutInCell="1" allowOverlap="1" wp14:anchorId="4D4D5DA0" wp14:editId="37E63481">
+              <wp:anchor distT="0" distB="0" distL="114300" distR="114300" simplePos="0" relativeHeight="251923456" behindDoc="0" locked="0" layoutInCell="1" allowOverlap="1" wp14:anchorId="4D4D5DA0" wp14:editId="67C98035">
                 <wp:simplePos x="0" y="0"/>
                 <wp:positionH relativeFrom="column">
                   <wp:posOffset>4048125</wp:posOffset>
@@ -18127,7 +18147,7 @@
           </mc:Choice>
           <mc:Fallback>
             <w:pict>
-              <v:shape w14:anchorId="3A54DB2D" id="Straight Arrow Connector 158" o:spid="_x0000_s1026" type="#_x0000_t32" style="position:absolute;margin-left:318.75pt;margin-top:8.8pt;width:0;height:49.05pt;z-index:251923456;visibility:visible;mso-wrap-style:square;mso-height-percent:0;mso-wrap-distance-left:9pt;mso-wrap-distance-top:0;mso-wrap-distance-right:9pt;mso-wrap-distance-bottom:0;mso-position-horizontal:absolute;mso-position-horizontal-relative:text;mso-position-vertical:absolute;mso-position-vertical-relative:text;mso-height-percent:0;mso-height-relative:margin" o:gfxdata="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" strokecolor="black [3200]" strokeweight="1.5pt">
+              <v:shape w14:anchorId="7367BAF6" id="Straight Arrow Connector 158" o:spid="_x0000_s1026" type="#_x0000_t32" style="position:absolute;margin-left:318.75pt;margin-top:8.8pt;width:0;height:49.05pt;z-index:251923456;visibility:visible;mso-wrap-style:square;mso-height-percent:0;mso-wrap-distance-left:9pt;mso-wrap-distance-top:0;mso-wrap-distance-right:9pt;mso-wrap-distance-bottom:0;mso-position-horizontal:absolute;mso-position-horizontal-relative:text;mso-position-vertical:absolute;mso-position-vertical-relative:text;mso-height-percent:0;mso-height-relative:margin" o:gfxdata="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" strokecolor="black [3200]" strokeweight="1.5pt">
                 <v:stroke endarrow="block" joinstyle="miter"/>
               </v:shape>
             </w:pict>
@@ -18144,7 +18164,7 @@
         <mc:AlternateContent>
           <mc:Choice Requires="wps">
             <w:drawing>
-              <wp:anchor distT="0" distB="0" distL="114300" distR="114300" simplePos="0" relativeHeight="251914240" behindDoc="0" locked="0" layoutInCell="1" allowOverlap="1" wp14:anchorId="6734B3C2" wp14:editId="1BE0A1B2">
+              <wp:anchor distT="0" distB="0" distL="114300" distR="114300" simplePos="0" relativeHeight="251914240" behindDoc="0" locked="0" layoutInCell="1" allowOverlap="1" wp14:anchorId="6734B3C2" wp14:editId="38485B81">
                 <wp:simplePos x="0" y="0"/>
                 <wp:positionH relativeFrom="column">
                   <wp:posOffset>5691505</wp:posOffset>
@@ -18199,7 +18219,7 @@
           </mc:Choice>
           <mc:Fallback>
             <w:pict>
-              <v:shape w14:anchorId="2A90D8AB" id="Straight Arrow Connector 108" o:spid="_x0000_s1026" type="#_x0000_t32" style="position:absolute;margin-left:448.15pt;margin-top:7.1pt;width:0;height:50.55pt;z-index:251914240;visibility:visible;mso-wrap-style:square;mso-height-percent:0;mso-wrap-distance-left:9pt;mso-wrap-distance-top:0;mso-wrap-distance-right:9pt;mso-wrap-distance-bottom:0;mso-position-horizontal:absolute;mso-position-horizontal-relative:text;mso-position-vertical:absolute;mso-position-vertical-relative:text;mso-height-percent:0;mso-height-relative:margin" o:gfxdata="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" strokecolor="black [3200]" strokeweight="1.5pt">
+              <v:shape w14:anchorId="2E76E385" id="Straight Arrow Connector 108" o:spid="_x0000_s1026" type="#_x0000_t32" style="position:absolute;margin-left:448.15pt;margin-top:7.1pt;width:0;height:50.55pt;z-index:251914240;visibility:visible;mso-wrap-style:square;mso-height-percent:0;mso-wrap-distance-left:9pt;mso-wrap-distance-top:0;mso-wrap-distance-right:9pt;mso-wrap-distance-bottom:0;mso-position-horizontal:absolute;mso-position-horizontal-relative:text;mso-position-vertical:absolute;mso-position-vertical-relative:text;mso-height-percent:0;mso-height-relative:margin" o:gfxdata="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" strokecolor="black [3200]" strokeweight="1.5pt">
                 <v:stroke endarrow="block" joinstyle="miter"/>
               </v:shape>
             </w:pict>
@@ -18224,7 +18244,7 @@
         <mc:AlternateContent>
           <mc:Choice Requires="wps">
             <w:drawing>
-              <wp:anchor distT="0" distB="0" distL="114300" distR="114300" simplePos="0" relativeHeight="251916288" behindDoc="0" locked="0" layoutInCell="1" allowOverlap="1" wp14:anchorId="0962957F" wp14:editId="6E6D6533">
+              <wp:anchor distT="0" distB="0" distL="114300" distR="114300" simplePos="0" relativeHeight="251916288" behindDoc="0" locked="0" layoutInCell="1" allowOverlap="1" wp14:anchorId="0962957F" wp14:editId="14D749FE">
                 <wp:simplePos x="0" y="0"/>
                 <wp:positionH relativeFrom="column">
                   <wp:posOffset>3308985</wp:posOffset>
@@ -18279,7 +18299,7 @@
           </mc:Choice>
           <mc:Fallback>
             <w:pict>
-              <v:shape w14:anchorId="7CB3B689" id="Straight Arrow Connector 126" o:spid="_x0000_s1026" type="#_x0000_t32" style="position:absolute;margin-left:260.55pt;margin-top:23.65pt;width:0;height:50.55pt;z-index:251916288;visibility:visible;mso-wrap-style:square;mso-height-percent:0;mso-wrap-distance-left:9pt;mso-wrap-distance-top:0;mso-wrap-distance-right:9pt;mso-wrap-distance-bottom:0;mso-position-horizontal:absolute;mso-position-horizontal-relative:text;mso-position-vertical:absolute;mso-position-vertical-relative:text;mso-height-percent:0;mso-height-relative:margin" o:gfxdata="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" strokecolor="black [3200]" strokeweight="1.5pt">
+              <v:shape w14:anchorId="6939D2E5" id="Straight Arrow Connector 126" o:spid="_x0000_s1026" type="#_x0000_t32" style="position:absolute;margin-left:260.55pt;margin-top:23.65pt;width:0;height:50.55pt;z-index:251916288;visibility:visible;mso-wrap-style:square;mso-height-percent:0;mso-wrap-distance-left:9pt;mso-wrap-distance-top:0;mso-wrap-distance-right:9pt;mso-wrap-distance-bottom:0;mso-position-horizontal:absolute;mso-position-horizontal-relative:text;mso-position-vertical:absolute;mso-position-vertical-relative:text;mso-height-percent:0;mso-height-relative:margin" o:gfxdata="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" strokecolor="black [3200]" strokeweight="1.5pt">
                 <v:stroke endarrow="block" joinstyle="miter"/>
               </v:shape>
             </w:pict>
@@ -18296,7 +18316,7 @@
         <mc:AlternateContent>
           <mc:Choice Requires="wps">
             <w:drawing>
-              <wp:anchor distT="0" distB="0" distL="114300" distR="114300" simplePos="0" relativeHeight="251913216" behindDoc="0" locked="0" layoutInCell="1" allowOverlap="1" wp14:anchorId="74AC25FF" wp14:editId="51364F82">
+              <wp:anchor distT="0" distB="0" distL="114300" distR="114300" simplePos="0" relativeHeight="251913216" behindDoc="0" locked="0" layoutInCell="1" allowOverlap="1" wp14:anchorId="74AC25FF" wp14:editId="223E50FE">
                 <wp:simplePos x="0" y="0"/>
                 <wp:positionH relativeFrom="column">
                   <wp:posOffset>809625</wp:posOffset>
@@ -18349,7 +18369,7 @@
           </mc:Choice>
           <mc:Fallback>
             <w:pict>
-              <v:line w14:anchorId="11466A61" id="Straight Connector 106" o:spid="_x0000_s1026" style="position:absolute;z-index:251913216;visibility:visible;mso-wrap-style:square;mso-width-percent:0;mso-wrap-distance-left:9pt;mso-wrap-distance-top:0;mso-wrap-distance-right:9pt;mso-wrap-distance-bottom:0;mso-position-horizontal:absolute;mso-position-horizontal-relative:text;mso-position-vertical:absolute;mso-position-vertical-relative:text;mso-width-percent:0;mso-width-relative:margin" from="63.75pt,23.45pt" to="465pt,23.45pt" o:gfxdata="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" strokecolor="black [3200]" strokeweight="6pt">
+              <v:line w14:anchorId="2E8EF979" id="Straight Connector 106" o:spid="_x0000_s1026" style="position:absolute;z-index:251913216;visibility:visible;mso-wrap-style:square;mso-width-percent:0;mso-wrap-distance-left:9pt;mso-wrap-distance-top:0;mso-wrap-distance-right:9pt;mso-wrap-distance-bottom:0;mso-position-horizontal:absolute;mso-position-horizontal-relative:text;mso-position-vertical:absolute;mso-position-vertical-relative:text;mso-width-percent:0;mso-width-relative:margin" from="63.75pt,23.45pt" to="465pt,23.45pt" o:gfxdata="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" strokecolor="black [3200]" strokeweight="6pt">
                 <v:stroke joinstyle="miter"/>
               </v:line>
             </w:pict>
@@ -18372,6 +18392,153 @@
           <w:szCs w:val="46"/>
         </w:rPr>
       </w:pPr>
+      <w:r>
+        <w:rPr>
+          <w:sz w:val="46"/>
+          <w:szCs w:val="46"/>
+        </w:rPr>
+        <mc:AlternateContent>
+          <mc:Choice Requires="wps">
+            <w:drawing>
+              <wp:anchor distT="0" distB="0" distL="114300" distR="114300" simplePos="0" relativeHeight="252001280" behindDoc="0" locked="0" layoutInCell="1" allowOverlap="1" wp14:anchorId="7D373A4D" wp14:editId="2838A801">
+                <wp:simplePos x="0" y="0"/>
+                <wp:positionH relativeFrom="column">
+                  <wp:posOffset>3133725</wp:posOffset>
+                </wp:positionH>
+                <wp:positionV relativeFrom="paragraph">
+                  <wp:posOffset>23495</wp:posOffset>
+                </wp:positionV>
+                <wp:extent cx="349885" cy="349885"/>
+                <wp:effectExtent l="0" t="0" r="12065" b="12065"/>
+                <wp:wrapNone/>
+                <wp:docPr id="105" name="Oval 105"/>
+                <wp:cNvGraphicFramePr/>
+                <a:graphic xmlns:a="http://schemas.openxmlformats.org/drawingml/2006/main">
+                  <a:graphicData uri="http://schemas.microsoft.com/office/word/2010/wordprocessingShape">
+                    <wps:wsp>
+                      <wps:cNvSpPr/>
+                      <wps:spPr>
+                        <a:xfrm>
+                          <a:off x="0" y="0"/>
+                          <a:ext cx="349885" cy="349885"/>
+                        </a:xfrm>
+                        <a:prstGeom prst="ellipse">
+                          <a:avLst/>
+                        </a:prstGeom>
+                        <a:noFill/>
+                      </wps:spPr>
+                      <wps:style>
+                        <a:lnRef idx="2">
+                          <a:schemeClr val="dk1">
+                            <a:shade val="50000"/>
+                          </a:schemeClr>
+                        </a:lnRef>
+                        <a:fillRef idx="1">
+                          <a:schemeClr val="dk1"/>
+                        </a:fillRef>
+                        <a:effectRef idx="0">
+                          <a:schemeClr val="dk1"/>
+                        </a:effectRef>
+                        <a:fontRef idx="minor">
+                          <a:schemeClr val="lt1"/>
+                        </a:fontRef>
+                      </wps:style>
+                      <wps:bodyPr rot="0" spcFirstLastPara="0" vertOverflow="overflow" horzOverflow="overflow" vert="horz" wrap="square" lIns="91440" tIns="45720" rIns="91440" bIns="45720" numCol="1" spcCol="0" rtlCol="0" fromWordArt="0" anchor="ctr" anchorCtr="0" forceAA="0" compatLnSpc="1">
+                        <a:prstTxWarp prst="textNoShape">
+                          <a:avLst/>
+                        </a:prstTxWarp>
+                        <a:noAutofit/>
+                      </wps:bodyPr>
+                    </wps:wsp>
+                  </a:graphicData>
+                </a:graphic>
+              </wp:anchor>
+            </w:drawing>
+          </mc:Choice>
+          <mc:Fallback>
+            <w:pict>
+              <v:oval w14:anchorId="7C3E449C" id="Oval 105" o:spid="_x0000_s1026" style="position:absolute;margin-left:246.75pt;margin-top:1.85pt;width:27.55pt;height:27.55pt;z-index:252001280;visibility:visible;mso-wrap-style:square;mso-wrap-distance-left:9pt;mso-wrap-distance-top:0;mso-wrap-distance-right:9pt;mso-wrap-distance-bottom:0;mso-position-horizontal:absolute;mso-position-horizontal-relative:text;mso-position-vertical:absolute;mso-position-vertical-relative:text;v-text-anchor:middle" o:gfxdata="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" filled="f" strokecolor="black [1600]" strokeweight="1pt">
+                <v:stroke joinstyle="miter"/>
+              </v:oval>
+            </w:pict>
+          </mc:Fallback>
+        </mc:AlternateContent>
+      </w:r>
+      <w:r>
+        <w:rPr>
+          <w:sz w:val="46"/>
+          <w:szCs w:val="46"/>
+        </w:rPr>
+        <mc:AlternateContent>
+          <mc:Choice Requires="wps">
+            <w:drawing>
+              <wp:anchor distT="0" distB="0" distL="114300" distR="114300" simplePos="0" relativeHeight="252002304" behindDoc="0" locked="0" layoutInCell="1" allowOverlap="1" wp14:anchorId="7257EB4C" wp14:editId="53B02999">
+                <wp:simplePos x="0" y="0"/>
+                <wp:positionH relativeFrom="margin">
+                  <wp:posOffset>3234690</wp:posOffset>
+                </wp:positionH>
+                <wp:positionV relativeFrom="paragraph">
+                  <wp:posOffset>122555</wp:posOffset>
+                </wp:positionV>
+                <wp:extent cx="152400" cy="171450"/>
+                <wp:effectExtent l="0" t="0" r="19050" b="19050"/>
+                <wp:wrapNone/>
+                <wp:docPr id="118" name="Oval 118"/>
+                <wp:cNvGraphicFramePr/>
+                <a:graphic xmlns:a="http://schemas.openxmlformats.org/drawingml/2006/main">
+                  <a:graphicData uri="http://schemas.microsoft.com/office/word/2010/wordprocessingShape">
+                    <wps:wsp>
+                      <wps:cNvSpPr/>
+                      <wps:spPr>
+                        <a:xfrm>
+                          <a:off x="0" y="0"/>
+                          <a:ext cx="152400" cy="171450"/>
+                        </a:xfrm>
+                        <a:prstGeom prst="ellipse">
+                          <a:avLst/>
+                        </a:prstGeom>
+                        <a:solidFill>
+                          <a:sysClr val="windowText" lastClr="000000"/>
+                        </a:solidFill>
+                        <a:ln w="12700" cap="flat" cmpd="sng" algn="ctr">
+                          <a:solidFill>
+                            <a:sysClr val="windowText" lastClr="000000">
+                              <a:shade val="50000"/>
+                            </a:sysClr>
+                          </a:solidFill>
+                          <a:prstDash val="solid"/>
+                          <a:miter lim="800000"/>
+                        </a:ln>
+                        <a:effectLst/>
+                      </wps:spPr>
+                      <wps:bodyPr rot="0" spcFirstLastPara="0" vertOverflow="overflow" horzOverflow="overflow" vert="horz" wrap="square" lIns="91440" tIns="45720" rIns="91440" bIns="45720" numCol="1" spcCol="0" rtlCol="0" fromWordArt="0" anchor="ctr" anchorCtr="0" forceAA="0" compatLnSpc="1">
+                        <a:prstTxWarp prst="textNoShape">
+                          <a:avLst/>
+                        </a:prstTxWarp>
+                        <a:noAutofit/>
+                      </wps:bodyPr>
+                    </wps:wsp>
+                  </a:graphicData>
+                </a:graphic>
+                <wp14:sizeRelH relativeFrom="margin">
+                  <wp14:pctWidth>0</wp14:pctWidth>
+                </wp14:sizeRelH>
+                <wp14:sizeRelV relativeFrom="margin">
+                  <wp14:pctHeight>0</wp14:pctHeight>
+                </wp14:sizeRelV>
+              </wp:anchor>
+            </w:drawing>
+          </mc:Choice>
+          <mc:Fallback>
+            <w:pict>
+              <v:oval w14:anchorId="007B817A" id="Oval 118" o:spid="_x0000_s1026" style="position:absolute;margin-left:254.7pt;margin-top:9.65pt;width:12pt;height:13.5pt;z-index:252002304;visibility:visible;mso-wrap-style:square;mso-width-percent:0;mso-height-percent:0;mso-wrap-distance-left:9pt;mso-wrap-distance-top:0;mso-wrap-distance-right:9pt;mso-wrap-distance-bottom:0;mso-position-horizontal:absolute;mso-position-horizontal-relative:margin;mso-position-vertical:absolute;mso-position-vertical-relative:text;mso-width-percent:0;mso-height-percent:0;mso-width-relative:margin;mso-height-relative:margin;v-text-anchor:middle" o:gfxdata="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" fillcolor="windowText" strokeweight="1pt">
+                <v:stroke joinstyle="miter"/>
+                <w10:wrap anchorx="margin"/>
+              </v:oval>
+            </w:pict>
+          </mc:Fallback>
+        </mc:AlternateContent>
+      </w:r>
     </w:p>
     <w:p>
       <w:pPr>
@@ -19186,7 +19353,7 @@
                                           </pic:cNvPicPr>
                                         </pic:nvPicPr>
                                         <pic:blipFill>
-                                          <a:blip r:embed="rId5">
+                                          <a:blip r:embed="rId6">
                                             <a:extLst>
                                               <a:ext uri="{28A0092B-C50C-407E-A947-70E740481C1C}">
                                                 <a14:useLocalDpi xmlns:a14="http://schemas.microsoft.com/office/drawing/2010/main" val="0"/>
@@ -19379,7 +19546,7 @@
                                     </pic:cNvPicPr>
                                   </pic:nvPicPr>
                                   <pic:blipFill>
-                                    <a:blip r:embed="rId5">
+                                    <a:blip r:embed="rId6">
                                       <a:extLst>
                                         <a:ext uri="{28A0092B-C50C-407E-A947-70E740481C1C}">
                                           <a14:useLocalDpi xmlns:a14="http://schemas.microsoft.com/office/drawing/2010/main" val="0"/>
@@ -23823,6 +23990,8 @@
           <w:tab w:val="left" w:pos="1005"/>
         </w:tabs>
       </w:pPr>
+      <w:bookmarkStart w:id="0" w:name="_GoBack"/>
+      <w:bookmarkEnd w:id="0"/>
     </w:p>
     <w:sectPr>
       <w:pgSz w:w="11906" w:h="16838"/>

</xml_diff>